<commit_message>
fix: fixed method generate for docx files
</commit_message>
<xml_diff>
--- a/static/templates/приказ о назначении на должность.docx
+++ b/static/templates/приказ о назначении на должность.docx
@@ -99,7 +99,7 @@
         <w:rPr>
           <w:rtl w:val="0"/>
         </w:rPr>
-        <w:t xml:space="preserve">Document_id = </w:t>
+        <w:t xml:space="preserve">Name = {{name}}</w:t>
       </w:r>
     </w:p>
     <w:p>
@@ -125,7 +125,7 @@
         <w:rPr>
           <w:rtl w:val="0"/>
         </w:rPr>
-        <w:t xml:space="preserve">Document_template_id = </w:t>
+        <w:t xml:space="preserve">Position = {{position}}</w:t>
       </w:r>
     </w:p>
     <w:p>
@@ -310,6 +310,142 @@
       <w:b w:val="1"/>
       <w:sz w:val="72"/>
       <w:szCs w:val="72"/>
+    </w:rPr>
+  </w:style>
+  <w:style w:type="paragraph" w:styleId="Normal" w:default="1">
+    <w:name w:val="normal"/>
+  </w:style>
+  <w:style w:type="table" w:styleId="TableNormal" w:default="1">
+    <w:name w:val="Table Normal"/>
+  </w:style>
+  <w:style w:type="paragraph" w:styleId="Heading1">
+    <w:name w:val="heading 1"/>
+    <w:basedOn w:val="Normal"/>
+    <w:next w:val="Normal"/>
+    <w:pPr>
+      <w:keepNext w:val="1"/>
+      <w:keepLines w:val="1"/>
+      <w:pageBreakBefore w:val="0"/>
+      <w:spacing w:after="120" w:before="480" w:lineRule="auto"/>
+    </w:pPr>
+    <w:rPr>
+      <w:b w:val="1"/>
+      <w:sz w:val="48"/>
+      <w:szCs w:val="48"/>
+    </w:rPr>
+  </w:style>
+  <w:style w:type="paragraph" w:styleId="Heading2">
+    <w:name w:val="heading 2"/>
+    <w:basedOn w:val="Normal"/>
+    <w:next w:val="Normal"/>
+    <w:pPr>
+      <w:keepNext w:val="1"/>
+      <w:keepLines w:val="1"/>
+      <w:pageBreakBefore w:val="0"/>
+      <w:spacing w:after="80" w:before="360" w:lineRule="auto"/>
+    </w:pPr>
+    <w:rPr>
+      <w:b w:val="1"/>
+      <w:sz w:val="36"/>
+      <w:szCs w:val="36"/>
+    </w:rPr>
+  </w:style>
+  <w:style w:type="paragraph" w:styleId="Heading3">
+    <w:name w:val="heading 3"/>
+    <w:basedOn w:val="Normal"/>
+    <w:next w:val="Normal"/>
+    <w:pPr>
+      <w:keepNext w:val="1"/>
+      <w:keepLines w:val="1"/>
+      <w:pageBreakBefore w:val="0"/>
+      <w:spacing w:after="80" w:before="280" w:lineRule="auto"/>
+    </w:pPr>
+    <w:rPr>
+      <w:b w:val="1"/>
+      <w:sz w:val="28"/>
+      <w:szCs w:val="28"/>
+    </w:rPr>
+  </w:style>
+  <w:style w:type="paragraph" w:styleId="Heading4">
+    <w:name w:val="heading 4"/>
+    <w:basedOn w:val="Normal"/>
+    <w:next w:val="Normal"/>
+    <w:pPr>
+      <w:keepNext w:val="1"/>
+      <w:keepLines w:val="1"/>
+      <w:pageBreakBefore w:val="0"/>
+      <w:spacing w:after="40" w:before="240" w:lineRule="auto"/>
+    </w:pPr>
+    <w:rPr>
+      <w:b w:val="1"/>
+      <w:sz w:val="24"/>
+      <w:szCs w:val="24"/>
+    </w:rPr>
+  </w:style>
+  <w:style w:type="paragraph" w:styleId="Heading5">
+    <w:name w:val="heading 5"/>
+    <w:basedOn w:val="Normal"/>
+    <w:next w:val="Normal"/>
+    <w:pPr>
+      <w:keepNext w:val="1"/>
+      <w:keepLines w:val="1"/>
+      <w:pageBreakBefore w:val="0"/>
+      <w:spacing w:after="40" w:before="220" w:lineRule="auto"/>
+    </w:pPr>
+    <w:rPr>
+      <w:b w:val="1"/>
+      <w:sz w:val="22"/>
+      <w:szCs w:val="22"/>
+    </w:rPr>
+  </w:style>
+  <w:style w:type="paragraph" w:styleId="Heading6">
+    <w:name w:val="heading 6"/>
+    <w:basedOn w:val="Normal"/>
+    <w:next w:val="Normal"/>
+    <w:pPr>
+      <w:keepNext w:val="1"/>
+      <w:keepLines w:val="1"/>
+      <w:pageBreakBefore w:val="0"/>
+      <w:spacing w:after="40" w:before="200" w:lineRule="auto"/>
+    </w:pPr>
+    <w:rPr>
+      <w:b w:val="1"/>
+      <w:sz w:val="20"/>
+      <w:szCs w:val="20"/>
+    </w:rPr>
+  </w:style>
+  <w:style w:type="paragraph" w:styleId="Title">
+    <w:name w:val="Title"/>
+    <w:basedOn w:val="Normal"/>
+    <w:next w:val="Normal"/>
+    <w:pPr>
+      <w:keepNext w:val="1"/>
+      <w:keepLines w:val="1"/>
+      <w:pageBreakBefore w:val="0"/>
+      <w:spacing w:after="120" w:before="480" w:lineRule="auto"/>
+    </w:pPr>
+    <w:rPr>
+      <w:b w:val="1"/>
+      <w:sz w:val="72"/>
+      <w:szCs w:val="72"/>
+    </w:rPr>
+  </w:style>
+  <w:style w:type="paragraph" w:styleId="Subtitle">
+    <w:name w:val="Subtitle"/>
+    <w:basedOn w:val="Normal"/>
+    <w:next w:val="Normal"/>
+    <w:pPr>
+      <w:keepNext w:val="1"/>
+      <w:keepLines w:val="1"/>
+      <w:pageBreakBefore w:val="0"/>
+      <w:spacing w:after="80" w:before="360" w:lineRule="auto"/>
+    </w:pPr>
+    <w:rPr>
+      <w:rFonts w:ascii="Georgia" w:cs="Georgia" w:eastAsia="Georgia" w:hAnsi="Georgia"/>
+      <w:i w:val="1"/>
+      <w:color w:val="666666"/>
+      <w:sz w:val="48"/>
+      <w:szCs w:val="48"/>
     </w:rPr>
   </w:style>
   <w:style w:type="paragraph" w:styleId="Subtitle">
@@ -655,7 +791,7 @@
 
 <file path=customXML/item1.xml><?xml version="1.0" encoding="utf-8"?>
 <go:gDocsCustomXmlDataStorage xmlns:go="http://customooxmlschemas.google.com/" xmlns:r="http://schemas.openxmlformats.org/officeDocument/2006/relationships" uri="GoogleDocsCustomDataVersion1">
-  <go:docsCustomData xmlns:go="http://customooxmlschemas.google.com/" roundtripDataSignature="AMtx7mhhugCl+TMz0unXyO0cvd0A7kixnw==">AMUW2mVSqF+t0Y9yFDYOUr2kR75jDMa4PqPu3SuVpJXWmm/rG1AkadhuAu8sp/CqNbTh5BW3b39CoAUVyn5yWt5TCNHNkZyUy/fiT9IVeLeJAw6g2CN67ns=</go:docsCustomData>
+  <go:docsCustomData xmlns:go="http://customooxmlschemas.google.com/" roundtripDataSignature="AMtx7mgZs5ZT7qm+QmXc8sh4+PaphTHmoA==">AMUW2mXoHsKRGoZrIFD0Wj1z+xG85bmyNqrY8fm606tOGzflREUs8AJtp8nDwWYnCrsg4JUXq+T189FINk6dLjHk5B8e+WZr860uuUQ+Jwk4zYw841QBH5g=</go:docsCustomData>
 </go:gDocsCustomXmlDataStorage>
 </file>
 

</xml_diff>